<commit_message>
commit 3 and 4
</commit_message>
<xml_diff>
--- a/思想汇报3.docx
+++ b/思想汇报3.docx
@@ -86,9 +86,14 @@
     <w:p>
       <w:pPr>
         <w:rPr>
-          <w:rFonts w:hint="eastAsia"/>
+          <w:rFonts w:ascii="Arial" w:hAnsi="Arial" w:cs="Arial" w:hint="eastAsia"/>
+          <w:color w:val="333333"/>
+          <w:szCs w:val="21"/>
+          <w:shd w:val="clear" w:color="auto" w:fill="FFFFFF"/>
         </w:rPr>
       </w:pPr>
+    </w:p>
+    <w:p>
       <w:r>
         <w:rPr>
           <w:rFonts w:hint="eastAsia"/>
@@ -130,6 +135,139 @@
           <w:rFonts w:hint="eastAsia"/>
         </w:rPr>
         <w:t>。</w:t>
+      </w:r>
+      <w:r>
+        <w:rPr>
+          <w:rFonts w:hint="eastAsia"/>
+        </w:rPr>
+        <w:t>一时间，全中国的人都沸腾起来。</w:t>
+      </w:r>
+      <w:r>
+        <w:rPr>
+          <w:rFonts w:hint="eastAsia"/>
+        </w:rPr>
+        <w:t>在此次事件中，</w:t>
+      </w:r>
+      <w:r>
+        <w:rPr>
+          <w:rFonts w:hint="eastAsia"/>
+        </w:rPr>
+        <w:t>菲律宾单方面提起南海仲裁违背国际法，而且是多重违法。菲律宾的做法违反中菲之间通过双边谈判解决争议的协议，违背其在《南海各方行为宣言》中的承诺，违背《联合国海洋法公约》关于适用仲裁程序的限制性规定等。菲律宾提请仲裁事项的实质是南海部分岛礁的领土主权问题，超出了《公约》的适用范围。而海洋划界和历史性权利等事项已被中国</w:t>
+      </w:r>
+      <w:r>
+        <w:rPr>
+          <w:rFonts w:hint="eastAsia"/>
+        </w:rPr>
+        <w:t>2006</w:t>
+      </w:r>
+      <w:r>
+        <w:rPr>
+          <w:rFonts w:hint="eastAsia"/>
+        </w:rPr>
+        <w:t>年声明排除适用《公约》。菲律宾从未就提起仲裁事项与中国进行协商。此外，菲律宾还违反了国际仲裁须以“国家同意”为基础的一般国际实践。</w:t>
+      </w:r>
+    </w:p>
+    <w:p>
+      <w:pPr>
+        <w:rPr>
+          <w:rFonts w:hint="eastAsia"/>
+        </w:rPr>
+      </w:pPr>
+    </w:p>
+    <w:p>
+      <w:r>
+        <w:rPr>
+          <w:rFonts w:hint="eastAsia"/>
+        </w:rPr>
+        <w:t>菲律宾企图通过仲裁案否定中国在南海的领土主权和海洋权益，掩盖其非法侵占中国南沙群岛部分岛礁的事实，抹黑中国的国际形象，激化中菲矛盾，构成对地区和平稳定的严重威胁。无论仲裁案最终结果如何，中方都不会接受和承认裁决，更不会执行。中方不会同意任何国家以此裁决为基础与中方商谈南海问题，也不会接受任何国家、机构和个人以仲裁裁决为基础提出的一切诉求和主张。中国政府的上述政策和立场是一贯的，今后也不会改变。</w:t>
+      </w:r>
+    </w:p>
+    <w:p>
+      <w:r>
+        <w:rPr>
+          <w:rFonts w:hint="eastAsia"/>
+        </w:rPr>
+        <w:t>作为一名普通的大学生党员</w:t>
+      </w:r>
+      <w:r>
+        <w:rPr>
+          <w:rFonts w:hint="eastAsia"/>
+        </w:rPr>
+        <w:t>，</w:t>
+      </w:r>
+      <w:r>
+        <w:rPr>
+          <w:rFonts w:hint="eastAsia"/>
+        </w:rPr>
+        <w:t>在南海仲裁案上我们也需要有自己的立场。</w:t>
+      </w:r>
+      <w:r>
+        <w:rPr>
+          <w:rFonts w:hint="eastAsia"/>
+        </w:rPr>
+        <w:t>如今中国遇到了这样一个非法无效的裁决，是所有中国人民以及所有向往和平的世界人民难以容忍。</w:t>
+      </w:r>
+      <w:r>
+        <w:rPr>
+          <w:rFonts w:hint="eastAsia"/>
+        </w:rPr>
+        <w:t>我们作为一名合格的党员，更要在此时此刻英勇得站出来，发挥先锋模范作用，誓死捍卫国家尊严和主权。</w:t>
+      </w:r>
+    </w:p>
+    <w:p/>
+    <w:p>
+      <w:pPr>
+        <w:rPr>
+          <w:rFonts w:hint="eastAsia"/>
+        </w:rPr>
+      </w:pPr>
+      <w:r>
+        <w:rPr>
+          <w:rFonts w:hint="eastAsia"/>
+        </w:rPr>
+        <w:t>针对此次</w:t>
+      </w:r>
+      <w:r>
+        <w:rPr>
+          <w:rFonts w:hint="eastAsia"/>
+        </w:rPr>
+        <w:t>事件</w:t>
+      </w:r>
+      <w:r>
+        <w:rPr>
+          <w:rFonts w:hint="eastAsia"/>
+        </w:rPr>
+        <w:t>，我认真学习党规党章，学习系列讲话</w:t>
+      </w:r>
+      <w:r>
+        <w:rPr>
+          <w:rFonts w:hint="eastAsia"/>
+        </w:rPr>
+        <w:t>，我也</w:t>
+      </w:r>
+      <w:r>
+        <w:rPr>
+          <w:rFonts w:hint="eastAsia"/>
+        </w:rPr>
+        <w:t>收获了很多。</w:t>
+      </w:r>
+      <w:r>
+        <w:rPr>
+          <w:rFonts w:hint="eastAsia"/>
+        </w:rPr>
+        <w:t>作为一个普通的党员，我可能上不了战场也不用上战场，但是</w:t>
+      </w:r>
+      <w:r>
+        <w:rPr>
+          <w:rFonts w:hint="eastAsia"/>
+        </w:rPr>
+        <w:t>党员需要在这个时候积极宣传南海问题，提高国民关注度，中国人民主动维护</w:t>
+      </w:r>
+      <w:r>
+        <w:rPr>
+          <w:rFonts w:hint="eastAsia"/>
+        </w:rPr>
+        <w:t>主权的爱国主义精神。</w:t>
       </w:r>
       <w:bookmarkStart w:id="0" w:name="_GoBack"/>
       <w:bookmarkEnd w:id="0"/>
@@ -531,7 +669,7 @@
     <w:lsdException w:name="List Table 6 Colorful Accent 6" w:uiPriority="51"/>
     <w:lsdException w:name="List Table 7 Colorful Accent 6" w:uiPriority="52"/>
   </w:latentStyles>
-  <w:style w:type="paragraph" w:default="1" w:styleId="Normal">
+  <w:style w:type="paragraph" w:default="1" w:styleId="a">
     <w:name w:val="Normal"/>
     <w:qFormat/>
     <w:pPr>
@@ -539,13 +677,13 @@
       <w:jc w:val="both"/>
     </w:pPr>
   </w:style>
-  <w:style w:type="character" w:default="1" w:styleId="DefaultParagraphFont">
+  <w:style w:type="character" w:default="1" w:styleId="a0">
     <w:name w:val="Default Paragraph Font"/>
     <w:uiPriority w:val="1"/>
     <w:semiHidden/>
     <w:unhideWhenUsed/>
   </w:style>
-  <w:style w:type="table" w:default="1" w:styleId="TableNormal">
+  <w:style w:type="table" w:default="1" w:styleId="a1">
     <w:name w:val="Normal Table"/>
     <w:uiPriority w:val="99"/>
     <w:semiHidden/>
@@ -560,15 +698,15 @@
       </w:tblCellMar>
     </w:tblPr>
   </w:style>
-  <w:style w:type="numbering" w:default="1" w:styleId="NoList">
+  <w:style w:type="numbering" w:default="1" w:styleId="a2">
     <w:name w:val="No List"/>
     <w:uiPriority w:val="99"/>
     <w:semiHidden/>
     <w:unhideWhenUsed/>
   </w:style>
-  <w:style w:type="character" w:styleId="Hyperlink">
+  <w:style w:type="character" w:styleId="a3">
     <w:name w:val="Hyperlink"/>
-    <w:basedOn w:val="DefaultParagraphFont"/>
+    <w:basedOn w:val="a0"/>
     <w:uiPriority w:val="99"/>
     <w:semiHidden/>
     <w:unhideWhenUsed/>

</xml_diff>